<commit_message>
Update Fleet Management Application using Spring Boot.docx
updated spring boot
</commit_message>
<xml_diff>
--- a/Fleet Management Application using Spring Boot.docx
+++ b/Fleet Management Application using Spring Boot.docx
@@ -5641,8 +5641,6 @@
         </w:rPr>
         <w:t xml:space="preserve">organization that has customers multiple locations. </w:t>
       </w:r>
-      <w:bookmarkStart w:id="14" w:name="_GoBack"/>
-      <w:bookmarkEnd w:id="14"/>
       <w:r>
         <w:rPr>
           <w:rFonts w:ascii="Arial" w:eastAsia="Times New Roman" w:hAnsi="Arial" w:cs="Arial"/>
@@ -5828,9 +5826,8 @@
           <w:sz w:val="21"/>
           <w:szCs w:val="21"/>
         </w:rPr>
-        <w:t xml:space="preserve">using the MVC architecture and MY </w:t>
-      </w:r>
-      <w:proofErr w:type="spellStart"/>
+        <w:t xml:space="preserve">using the MVC architecture and MY SQLServer database and highlighting </w:t>
+      </w:r>
       <w:r>
         <w:rPr>
           <w:rFonts w:ascii="Arial" w:eastAsia="Times New Roman" w:hAnsi="Arial" w:cs="Arial"/>
@@ -5839,9 +5836,8 @@
           <w:sz w:val="21"/>
           <w:szCs w:val="21"/>
         </w:rPr>
-        <w:t>SQLServer</w:t>
-      </w:r>
-      <w:proofErr w:type="spellEnd"/>
+        <w:t>the design</w:t>
+      </w:r>
       <w:r>
         <w:rPr>
           <w:rFonts w:ascii="Arial" w:eastAsia="Times New Roman" w:hAnsi="Arial" w:cs="Arial"/>
@@ -5850,8 +5846,9 @@
           <w:sz w:val="21"/>
           <w:szCs w:val="21"/>
         </w:rPr>
-        <w:t xml:space="preserve"> database and highlighting </w:t>
-      </w:r>
+        <w:t xml:space="preserve"> patterns used in the application</w:t>
+      </w:r>
+      <w:proofErr w:type="gramStart"/>
       <w:r>
         <w:rPr>
           <w:rFonts w:ascii="Arial" w:eastAsia="Times New Roman" w:hAnsi="Arial" w:cs="Arial"/>
@@ -5860,27 +5857,6 @@
           <w:sz w:val="21"/>
           <w:szCs w:val="21"/>
         </w:rPr>
-        <w:t>the design</w:t>
-      </w:r>
-      <w:r>
-        <w:rPr>
-          <w:rFonts w:ascii="Arial" w:eastAsia="Times New Roman" w:hAnsi="Arial" w:cs="Arial"/>
-          <w:i/>
-          <w:color w:val="000000"/>
-          <w:sz w:val="21"/>
-          <w:szCs w:val="21"/>
-        </w:rPr>
-        <w:t xml:space="preserve"> patterns used in the application</w:t>
-      </w:r>
-      <w:proofErr w:type="gramStart"/>
-      <w:r>
-        <w:rPr>
-          <w:rFonts w:ascii="Arial" w:eastAsia="Times New Roman" w:hAnsi="Arial" w:cs="Arial"/>
-          <w:i/>
-          <w:color w:val="000000"/>
-          <w:sz w:val="21"/>
-          <w:szCs w:val="21"/>
-        </w:rPr>
         <w:t>.</w:t>
       </w:r>
       <w:r>
@@ -5961,14 +5937,14 @@
           <w:rStyle w:val="Heading1Char"/>
         </w:rPr>
       </w:pPr>
-      <w:bookmarkStart w:id="15" w:name="_Toc34419544"/>
+      <w:bookmarkStart w:id="14" w:name="_Toc34419544"/>
       <w:r>
         <w:rPr>
           <w:rStyle w:val="Heading1Char"/>
         </w:rPr>
         <w:t>Requirements for the Fleet Management web application:</w:t>
       </w:r>
-      <w:bookmarkEnd w:id="15"/>
+      <w:bookmarkEnd w:id="14"/>
       <w:r>
         <w:rPr>
           <w:rStyle w:val="Heading1Char"/>
@@ -5990,7 +5966,7 @@
           <w:szCs w:val="22"/>
         </w:rPr>
       </w:pPr>
-      <w:bookmarkStart w:id="16" w:name="_Toc34419545"/>
+      <w:bookmarkStart w:id="15" w:name="_Toc34419545"/>
       <w:r>
         <w:rPr>
           <w:rStyle w:val="Heading1Char"/>
@@ -6024,7 +6000,7 @@
         </w:rPr>
         <w:t xml:space="preserve"> should be able to login.</w:t>
       </w:r>
-      <w:bookmarkEnd w:id="16"/>
+      <w:bookmarkEnd w:id="15"/>
       <w:r>
         <w:rPr>
           <w:rStyle w:val="Heading1Char"/>
@@ -6051,7 +6027,7 @@
           <w:szCs w:val="22"/>
         </w:rPr>
       </w:pPr>
-      <w:bookmarkStart w:id="17" w:name="_Toc34419546"/>
+      <w:bookmarkStart w:id="16" w:name="_Toc34419546"/>
       <w:r>
         <w:rPr>
           <w:rStyle w:val="Heading1Char"/>
@@ -6107,7 +6083,7 @@
         </w:rPr>
         <w:t xml:space="preserve"> search.</w:t>
       </w:r>
-      <w:bookmarkEnd w:id="17"/>
+      <w:bookmarkEnd w:id="16"/>
       <w:r>
         <w:rPr>
           <w:rStyle w:val="Heading1Char"/>
@@ -6134,7 +6110,7 @@
           <w:szCs w:val="22"/>
         </w:rPr>
       </w:pPr>
-      <w:bookmarkStart w:id="18" w:name="_Toc34419547"/>
+      <w:bookmarkStart w:id="17" w:name="_Toc34419547"/>
       <w:r>
         <w:rPr>
           <w:rStyle w:val="Heading1Char"/>
@@ -6168,7 +6144,7 @@
         </w:rPr>
         <w:t xml:space="preserve"> should be able to view all the Fleets.</w:t>
       </w:r>
-      <w:bookmarkEnd w:id="18"/>
+      <w:bookmarkEnd w:id="17"/>
     </w:p>
     <w:p>
       <w:pPr>
@@ -6184,7 +6160,7 @@
           <w:szCs w:val="22"/>
         </w:rPr>
       </w:pPr>
-      <w:bookmarkStart w:id="19" w:name="_Toc34419548"/>
+      <w:bookmarkStart w:id="18" w:name="_Toc34419548"/>
       <w:r>
         <w:rPr>
           <w:rStyle w:val="Heading1Char"/>
@@ -6218,7 +6194,7 @@
         </w:rPr>
         <w:t xml:space="preserve"> should be able to view all the Customers.</w:t>
       </w:r>
-      <w:bookmarkEnd w:id="19"/>
+      <w:bookmarkEnd w:id="18"/>
     </w:p>
     <w:p>
       <w:pPr>
@@ -6234,7 +6210,7 @@
           <w:szCs w:val="22"/>
         </w:rPr>
       </w:pPr>
-      <w:bookmarkStart w:id="20" w:name="_Toc34419549"/>
+      <w:bookmarkStart w:id="19" w:name="_Toc34419549"/>
       <w:r>
         <w:rPr>
           <w:rStyle w:val="Heading1Char"/>
@@ -6290,7 +6266,7 @@
         </w:rPr>
         <w:t>.</w:t>
       </w:r>
-      <w:bookmarkEnd w:id="20"/>
+      <w:bookmarkEnd w:id="19"/>
     </w:p>
     <w:p>
       <w:pPr>
@@ -6306,7 +6282,7 @@
           <w:szCs w:val="22"/>
         </w:rPr>
       </w:pPr>
-      <w:bookmarkStart w:id="21" w:name="_Toc34419550"/>
+      <w:bookmarkStart w:id="20" w:name="_Toc34419550"/>
       <w:r>
         <w:rPr>
           <w:rStyle w:val="Heading1Char"/>
@@ -6340,7 +6316,7 @@
         </w:rPr>
         <w:t xml:space="preserve"> should be able to create Fleets.</w:t>
       </w:r>
-      <w:bookmarkEnd w:id="21"/>
+      <w:bookmarkEnd w:id="20"/>
     </w:p>
     <w:p>
       <w:pPr>
@@ -6353,7 +6329,7 @@
           <w:color w:val="auto"/>
         </w:rPr>
       </w:pPr>
-      <w:bookmarkStart w:id="22" w:name="_Toc34419551"/>
+      <w:bookmarkStart w:id="21" w:name="_Toc34419551"/>
       <w:r>
         <w:rPr>
           <w:rStyle w:val="Heading1Char"/>
@@ -6396,7 +6372,7 @@
         </w:rPr>
         <w:t>r</w:t>
       </w:r>
-      <w:bookmarkEnd w:id="22"/>
+      <w:bookmarkEnd w:id="21"/>
     </w:p>
     <w:p>
       <w:pPr>
@@ -6420,7 +6396,7 @@
           <w:szCs w:val="21"/>
         </w:rPr>
       </w:pPr>
-      <w:bookmarkStart w:id="23" w:name="_Toc34419552"/>
+      <w:bookmarkStart w:id="22" w:name="_Toc34419552"/>
       <w:r>
         <w:rPr>
           <w:rStyle w:val="Heading1Char"/>
@@ -6439,7 +6415,7 @@
         </w:rPr>
         <w:t>User</w:t>
       </w:r>
-      <w:bookmarkEnd w:id="23"/>
+      <w:bookmarkEnd w:id="22"/>
     </w:p>
     <w:p>
       <w:pPr>
@@ -6490,7 +6466,7 @@
           <w:rFonts w:eastAsia="Times New Roman"/>
         </w:rPr>
       </w:pPr>
-      <w:bookmarkStart w:id="24" w:name="_Toc34419553"/>
+      <w:bookmarkStart w:id="23" w:name="_Toc34419553"/>
       <w:r>
         <w:rPr>
           <w:rFonts w:eastAsia="Times New Roman"/>
@@ -6498,7 +6474,7 @@
         </w:rPr>
         <w:t>User Module</w:t>
       </w:r>
-      <w:bookmarkEnd w:id="24"/>
+      <w:bookmarkEnd w:id="23"/>
     </w:p>
     <w:p>
       <w:pPr>
@@ -6618,46 +6594,46 @@
           <w:rFonts w:eastAsia="Times New Roman"/>
         </w:rPr>
       </w:pPr>
-      <w:bookmarkStart w:id="25" w:name="_Toc34419554"/>
+      <w:bookmarkStart w:id="24" w:name="_Toc34419554"/>
       <w:r>
         <w:rPr>
           <w:rFonts w:eastAsia="Times New Roman"/>
         </w:rPr>
         <w:t>Login Details:</w:t>
       </w:r>
+      <w:bookmarkEnd w:id="24"/>
+    </w:p>
+    <w:p>
+      <w:r>
+        <w:t>The Web application user can use the admin portal to login as a</w:t>
+      </w:r>
+      <w:r>
+        <w:t>n</w:t>
+      </w:r>
+      <w:r>
+        <w:t xml:space="preserve"> admin. In the project, user can login as user and for password, when the application is executed, password is auto generated. Copy the password and in Chrome browser enter the URL: localhost: //8080. Springboot login page shows up:</w:t>
+      </w:r>
+    </w:p>
+    <w:p>
+      <w:r>
+        <w:t>Enter the user page and Password.</w:t>
+      </w:r>
+    </w:p>
+    <w:p>
+      <w:pPr>
+        <w:pStyle w:val="Heading1"/>
+        <w:rPr>
+          <w:rFonts w:eastAsia="Times New Roman"/>
+        </w:rPr>
+      </w:pPr>
+      <w:bookmarkStart w:id="25" w:name="_Toc34419555"/>
+      <w:r>
+        <w:rPr>
+          <w:rFonts w:eastAsia="Times New Roman"/>
+        </w:rPr>
+        <w:t>Use Cases:</w:t>
+      </w:r>
       <w:bookmarkEnd w:id="25"/>
-    </w:p>
-    <w:p>
-      <w:r>
-        <w:t>The Web application user can use the admin portal to login as a</w:t>
-      </w:r>
-      <w:r>
-        <w:t>n</w:t>
-      </w:r>
-      <w:r>
-        <w:t xml:space="preserve"> admin. In the project, user can login as user and for password, when the application is executed, password is auto generated. Copy the password and in Chrome browser enter the URL: localhost: //8080. Springboot login page shows up:</w:t>
-      </w:r>
-    </w:p>
-    <w:p>
-      <w:r>
-        <w:t>Enter the user page and Password.</w:t>
-      </w:r>
-    </w:p>
-    <w:p>
-      <w:pPr>
-        <w:pStyle w:val="Heading1"/>
-        <w:rPr>
-          <w:rFonts w:eastAsia="Times New Roman"/>
-        </w:rPr>
-      </w:pPr>
-      <w:bookmarkStart w:id="26" w:name="_Toc34419555"/>
-      <w:r>
-        <w:rPr>
-          <w:rFonts w:eastAsia="Times New Roman"/>
-        </w:rPr>
-        <w:t>Use Cases:</w:t>
-      </w:r>
-      <w:bookmarkEnd w:id="26"/>
       <w:r>
         <w:rPr>
           <w:rFonts w:eastAsia="Times New Roman"/>
@@ -8149,14 +8125,14 @@
           <w:rFonts w:eastAsia="Times New Roman"/>
         </w:rPr>
       </w:pPr>
-      <w:bookmarkStart w:id="27" w:name="_Toc34419556"/>
+      <w:bookmarkStart w:id="26" w:name="_Toc34419556"/>
       <w:r>
         <w:rPr>
           <w:rFonts w:eastAsia="Times New Roman"/>
         </w:rPr>
         <w:t>Class Diagram:</w:t>
       </w:r>
-      <w:bookmarkEnd w:id="27"/>
+      <w:bookmarkEnd w:id="26"/>
     </w:p>
     <w:p>
       <w:pPr>
@@ -8180,14 +8156,14 @@
           <w:rFonts w:eastAsia="Times New Roman" w:cstheme="minorHAnsi"/>
         </w:rPr>
       </w:pPr>
-      <w:bookmarkStart w:id="28" w:name="_Toc34419557"/>
+      <w:bookmarkStart w:id="27" w:name="_Toc34419557"/>
       <w:r>
         <w:rPr>
           <w:rStyle w:val="Heading1Char"/>
         </w:rPr>
         <w:t>Data Access Layer</w:t>
       </w:r>
-      <w:bookmarkEnd w:id="28"/>
+      <w:bookmarkEnd w:id="27"/>
       <w:r>
         <w:rPr>
           <w:rFonts w:eastAsia="Times New Roman" w:cstheme="minorHAnsi"/>
@@ -8568,14 +8544,14 @@
           <w:rFonts w:eastAsia="Times New Roman" w:cstheme="minorHAnsi"/>
         </w:rPr>
       </w:pPr>
-      <w:bookmarkStart w:id="29" w:name="_Toc34419558"/>
+      <w:bookmarkStart w:id="28" w:name="_Toc34419558"/>
       <w:r>
         <w:rPr>
           <w:rStyle w:val="Heading1Char"/>
         </w:rPr>
         <w:t>Service Layer</w:t>
       </w:r>
-      <w:bookmarkEnd w:id="29"/>
+      <w:bookmarkEnd w:id="28"/>
       <w:r>
         <w:rPr>
           <w:rFonts w:eastAsia="Times New Roman" w:cstheme="minorHAnsi"/>
@@ -8759,14 +8735,14 @@
           <w:rFonts w:eastAsia="Times New Roman" w:cstheme="minorHAnsi"/>
         </w:rPr>
       </w:pPr>
-      <w:bookmarkStart w:id="30" w:name="_Toc34419559"/>
+      <w:bookmarkStart w:id="29" w:name="_Toc34419559"/>
       <w:r>
         <w:rPr>
           <w:rStyle w:val="Heading1Char"/>
         </w:rPr>
         <w:t>Model</w:t>
       </w:r>
-      <w:bookmarkEnd w:id="30"/>
+      <w:bookmarkEnd w:id="29"/>
       <w:r>
         <w:rPr>
           <w:rFonts w:eastAsia="Times New Roman" w:cstheme="minorHAnsi"/>
@@ -8842,14 +8818,14 @@
           <w:rFonts w:eastAsia="Times New Roman" w:cstheme="minorHAnsi"/>
         </w:rPr>
       </w:pPr>
-      <w:bookmarkStart w:id="31" w:name="_Toc34419560"/>
+      <w:bookmarkStart w:id="30" w:name="_Toc34419560"/>
       <w:r>
         <w:rPr>
           <w:rStyle w:val="Heading1Char"/>
         </w:rPr>
         <w:t>View</w:t>
       </w:r>
-      <w:bookmarkEnd w:id="31"/>
+      <w:bookmarkEnd w:id="30"/>
       <w:r>
         <w:rPr>
           <w:rStyle w:val="Heading1Char"/>
@@ -8940,14 +8916,14 @@
           <w:rFonts w:eastAsia="Times New Roman" w:cstheme="minorHAnsi"/>
         </w:rPr>
       </w:pPr>
-      <w:bookmarkStart w:id="32" w:name="_Toc34419561"/>
+      <w:bookmarkStart w:id="31" w:name="_Toc34419561"/>
       <w:r>
         <w:rPr>
           <w:rStyle w:val="Heading1Char"/>
         </w:rPr>
         <w:t>Controller:</w:t>
       </w:r>
-      <w:bookmarkEnd w:id="32"/>
+      <w:bookmarkEnd w:id="31"/>
       <w:r>
         <w:rPr>
           <w:rFonts w:eastAsia="Times New Roman" w:cstheme="minorHAnsi"/>
@@ -9103,7 +9079,7 @@
           <w:b/>
         </w:rPr>
       </w:pPr>
-      <w:bookmarkStart w:id="33" w:name="_Toc34419562"/>
+      <w:bookmarkStart w:id="32" w:name="_Toc34419562"/>
       <w:r>
         <w:rPr>
           <w:rStyle w:val="Heading1Char"/>
@@ -9111,7 +9087,7 @@
         <w:lastRenderedPageBreak/>
         <w:t>DAO (Data Access Object) Pattern</w:t>
       </w:r>
-      <w:bookmarkEnd w:id="33"/>
+      <w:bookmarkEnd w:id="32"/>
       <w:r>
         <w:rPr>
           <w:rFonts w:eastAsia="Times New Roman" w:cstheme="minorHAnsi"/>
@@ -10368,7 +10344,7 @@
           <w:rFonts w:eastAsia="Times New Roman" w:cstheme="minorHAnsi"/>
         </w:rPr>
       </w:pPr>
-      <w:bookmarkStart w:id="34" w:name="_Toc34419563"/>
+      <w:bookmarkStart w:id="33" w:name="_Toc34419563"/>
       <w:r>
         <w:rPr>
           <w:rStyle w:val="Heading1Char"/>
@@ -10393,7 +10369,7 @@
         </w:rPr>
         <w:t>is used</w:t>
       </w:r>
-      <w:bookmarkEnd w:id="34"/>
+      <w:bookmarkEnd w:id="33"/>
       <w:r>
         <w:rPr>
           <w:rFonts w:eastAsia="Times New Roman" w:cstheme="minorHAnsi"/>
@@ -10835,14 +10811,14 @@
       </w:r>
     </w:p>
     <w:p>
-      <w:bookmarkStart w:id="35" w:name="_Toc34419564"/>
+      <w:bookmarkStart w:id="34" w:name="_Toc34419564"/>
       <w:r>
         <w:rPr>
           <w:rStyle w:val="Heading1Char"/>
         </w:rPr>
         <w:t>ModelViewController (MVC) Pattern</w:t>
       </w:r>
-      <w:bookmarkEnd w:id="35"/>
+      <w:bookmarkEnd w:id="34"/>
       <w:r>
         <w:t xml:space="preserve"> allows separation of views and business logic. I used </w:t>
       </w:r>
@@ -11737,6 +11713,55 @@
         </w:rPr>
         <w:t>MYSQL Server database.</w:t>
       </w:r>
+      <w:r>
+        <w:rPr>
+          <w:rFonts w:asciiTheme="minorHAnsi" w:hAnsiTheme="minorHAnsi" w:cstheme="minorHAnsi"/>
+          <w:color w:val="262D3D"/>
+          <w:sz w:val="22"/>
+          <w:szCs w:val="22"/>
+        </w:rPr>
+        <w:t xml:space="preserve"> </w:t>
+      </w:r>
+      <w:proofErr w:type="gramStart"/>
+      <w:r>
+        <w:rPr>
+          <w:rFonts w:asciiTheme="minorHAnsi" w:hAnsiTheme="minorHAnsi" w:cstheme="minorHAnsi"/>
+          <w:color w:val="262D3D"/>
+          <w:sz w:val="22"/>
+          <w:szCs w:val="22"/>
+        </w:rPr>
+        <w:t>Updated to postgres.</w:t>
+      </w:r>
+      <w:proofErr w:type="gramEnd"/>
+      <w:r>
+        <w:rPr>
+          <w:rFonts w:asciiTheme="minorHAnsi" w:hAnsiTheme="minorHAnsi" w:cstheme="minorHAnsi"/>
+          <w:color w:val="262D3D"/>
+          <w:sz w:val="22"/>
+          <w:szCs w:val="22"/>
+        </w:rPr>
+        <w:t xml:space="preserve"> Client is </w:t>
+      </w:r>
+      <w:proofErr w:type="spellStart"/>
+      <w:r>
+        <w:rPr>
+          <w:rFonts w:asciiTheme="minorHAnsi" w:hAnsiTheme="minorHAnsi" w:cstheme="minorHAnsi"/>
+          <w:color w:val="262D3D"/>
+          <w:sz w:val="22"/>
+          <w:szCs w:val="22"/>
+        </w:rPr>
+        <w:t>DBeaver</w:t>
+      </w:r>
+      <w:proofErr w:type="spellEnd"/>
+      <w:r>
+        <w:rPr>
+          <w:rFonts w:asciiTheme="minorHAnsi" w:hAnsiTheme="minorHAnsi" w:cstheme="minorHAnsi"/>
+          <w:color w:val="262D3D"/>
+          <w:sz w:val="22"/>
+          <w:szCs w:val="22"/>
+        </w:rPr>
+        <w:t>. DB is stored in RDS Instance using postgres.</w:t>
+      </w:r>
     </w:p>
     <w:p>
       <w:pPr>
@@ -11856,6 +11881,7 @@
           <w:sz w:val="22"/>
           <w:szCs w:val="22"/>
         </w:rPr>
+        <w:lastRenderedPageBreak/>
         <w:t>The application follows a standard MVC architecture. It will have a controller (</w:t>
       </w:r>
       <w:r>
@@ -11883,17 +11909,7 @@
           <w:sz w:val="22"/>
           <w:szCs w:val="22"/>
         </w:rPr>
-        <w:t xml:space="preserve"> and retrieve data from </w:t>
-      </w:r>
-      <w:r>
-        <w:rPr>
-          <w:rFonts w:asciiTheme="minorHAnsi" w:hAnsiTheme="minorHAnsi" w:cstheme="minorHAnsi"/>
-          <w:color w:val="262D3D"/>
-          <w:sz w:val="22"/>
-          <w:szCs w:val="22"/>
-        </w:rPr>
-        <w:lastRenderedPageBreak/>
-        <w:t xml:space="preserve">database while the application is running.  </w:t>
+        <w:t xml:space="preserve"> and retrieve data from database while the application is running.  </w:t>
       </w:r>
       <w:r>
         <w:rPr>
@@ -12087,7 +12103,6 @@
           <w:rStyle w:val="Heading1Char"/>
           <w:noProof/>
         </w:rPr>
-        <w:lastRenderedPageBreak/>
         <mc:AlternateContent>
           <mc:Choice Requires="wps">
             <w:drawing>
@@ -12159,14 +12174,14 @@
           </mc:Fallback>
         </mc:AlternateContent>
       </w:r>
-      <w:bookmarkStart w:id="36" w:name="_Toc34419565"/>
+      <w:bookmarkStart w:id="35" w:name="_Toc34419565"/>
       <w:r>
         <w:rPr>
           <w:rStyle w:val="Heading1Char"/>
         </w:rPr>
         <w:t>Singleton Pattern</w:t>
       </w:r>
-      <w:bookmarkEnd w:id="36"/>
+      <w:bookmarkEnd w:id="35"/>
       <w:r>
         <w:rPr>
           <w:rFonts w:cstheme="minorHAnsi"/>
@@ -12917,78 +12932,13 @@
       </w:pPr>
       <w:r>
         <w:rPr>
-          <w:rFonts w:cstheme="minorHAnsi"/>
-        </w:rPr>
-        <w:t xml:space="preserve"> </w:t>
-      </w:r>
-    </w:p>
-    <w:p/>
-    <w:p>
-      <w:bookmarkStart w:id="37" w:name="_Toc34419566"/>
-      <w:r>
-        <w:rPr>
-          <w:rStyle w:val="Heading1Char"/>
-        </w:rPr>
-        <w:t>Note:</w:t>
-      </w:r>
-      <w:bookmarkEnd w:id="37"/>
-      <w:r>
-        <w:rPr>
-          <w:b/>
-        </w:rPr>
-        <w:t xml:space="preserve"> </w:t>
-      </w:r>
-      <w:r>
-        <w:t xml:space="preserve">In this Application Admin can </w:t>
-      </w:r>
-      <w:proofErr w:type="gramStart"/>
-      <w:r>
-        <w:t>Join</w:t>
-      </w:r>
-      <w:proofErr w:type="gramEnd"/>
-      <w:r>
-        <w:t xml:space="preserve"> the Fleets for the customer only in My SQL Table and He should be able to search the list of fleet for the customer by searching by Customer Id in the web application. Because of the time constraint, I am able to provide a link to view all the Fleets list and create a new fleet list.</w:t>
-      </w:r>
-    </w:p>
-    <w:p>
-      <w:r>
-        <w:t xml:space="preserve">From Customer List page, when </w:t>
-      </w:r>
-      <w:r>
-        <w:rPr>
-          <w:b/>
-        </w:rPr>
-        <w:t>user enters 4 and click on Search</w:t>
-      </w:r>
-      <w:r>
-        <w:t>, all the fleets belonging to that customer shows up.</w:t>
-      </w:r>
-    </w:p>
-    <w:p>
-      <w:r>
-        <w:t xml:space="preserve">Fleet web Application for Fleet list- </w:t>
-      </w:r>
-      <w:r>
-        <w:rPr>
-          <w:b/>
-        </w:rPr>
-        <w:t>Longitude and Latitude are not correct</w:t>
-      </w:r>
-      <w:r>
-        <w:t xml:space="preserve"> as I did not implement the google maps for location.</w:t>
-      </w:r>
-    </w:p>
-    <w:p>
-      <w:r>
-        <w:rPr>
           <w:noProof/>
         </w:rPr>
-        <w:lastRenderedPageBreak/>
         <w:drawing>
-          <wp:inline distT="0" distB="0" distL="0" distR="0">
-            <wp:extent cx="5935980" cy="3299460"/>
-            <wp:effectExtent l="0" t="0" r="7620" b="0"/>
-            <wp:docPr id="37" name="Picture 37"/>
+          <wp:inline distT="0" distB="0" distL="0" distR="0" wp14:anchorId="0F915BE9" wp14:editId="567FC0FA">
+            <wp:extent cx="5943600" cy="3343275"/>
+            <wp:effectExtent l="0" t="0" r="0" b="9525"/>
+            <wp:docPr id="11" name="Picture 11"/>
             <wp:cNvGraphicFramePr>
               <a:graphicFrameLocks xmlns:a="http://schemas.openxmlformats.org/drawingml/2006/main" noChangeAspect="1"/>
             </wp:cNvGraphicFramePr>
@@ -12996,13 +12946,131 @@
               <a:graphicData uri="http://schemas.openxmlformats.org/drawingml/2006/picture">
                 <pic:pic xmlns:pic="http://schemas.openxmlformats.org/drawingml/2006/picture">
                   <pic:nvPicPr>
-                    <pic:cNvPr id="0" name="Picture 2"/>
+                    <pic:cNvPr id="0" name=""/>
+                    <pic:cNvPicPr/>
+                  </pic:nvPicPr>
+                  <pic:blipFill>
+                    <a:blip r:embed="rId14"/>
+                    <a:stretch>
+                      <a:fillRect/>
+                    </a:stretch>
+                  </pic:blipFill>
+                  <pic:spPr>
+                    <a:xfrm>
+                      <a:off x="0" y="0"/>
+                      <a:ext cx="5943600" cy="3343275"/>
+                    </a:xfrm>
+                    <a:prstGeom prst="rect">
+                      <a:avLst/>
+                    </a:prstGeom>
+                  </pic:spPr>
+                </pic:pic>
+              </a:graphicData>
+            </a:graphic>
+          </wp:inline>
+        </w:drawing>
+      </w:r>
+    </w:p>
+    <w:p>
+      <w:pPr>
+        <w:rPr>
+          <w:rFonts w:cstheme="minorHAnsi"/>
+        </w:rPr>
+      </w:pPr>
+      <w:r>
+        <w:rPr>
+          <w:rFonts w:cstheme="minorHAnsi"/>
+        </w:rPr>
+        <w:lastRenderedPageBreak/>
+        <w:t xml:space="preserve"> </w:t>
+      </w:r>
+    </w:p>
+    <w:p/>
+    <w:p>
+      <w:bookmarkStart w:id="36" w:name="_Toc34419566"/>
+      <w:r>
+        <w:rPr>
+          <w:rStyle w:val="Heading1Char"/>
+        </w:rPr>
+        <w:t>Note:</w:t>
+      </w:r>
+      <w:bookmarkEnd w:id="36"/>
+      <w:r>
+        <w:rPr>
+          <w:b/>
+        </w:rPr>
+        <w:t xml:space="preserve"> </w:t>
+      </w:r>
+      <w:r>
+        <w:t xml:space="preserve">In this Application Admin can </w:t>
+      </w:r>
+      <w:proofErr w:type="gramStart"/>
+      <w:r>
+        <w:t>Join</w:t>
+      </w:r>
+      <w:proofErr w:type="gramEnd"/>
+      <w:r>
+        <w:t xml:space="preserve"> the Fleets for the customer only in My SQL Table</w:t>
+      </w:r>
+      <w:r>
+        <w:t xml:space="preserve"> updated to DBEAVER client</w:t>
+      </w:r>
+      <w:r>
+        <w:t xml:space="preserve"> and He should be able to search the list of fleet for the customer by searching by Customer Id in the web application. Because of the time constraint, I am able to provide a link to view all the Fleets list and create a new fleet list.</w:t>
+      </w:r>
+    </w:p>
+    <w:p>
+      <w:r>
+        <w:t xml:space="preserve">From Customer List page, when </w:t>
+      </w:r>
+      <w:r>
+        <w:rPr>
+          <w:b/>
+        </w:rPr>
+        <w:t>user enters 4 and click on Search</w:t>
+      </w:r>
+      <w:r>
+        <w:t>, all the fleets belonging to that customer shows up.</w:t>
+      </w:r>
+    </w:p>
+    <w:p>
+      <w:r>
+        <w:t xml:space="preserve">Fleet web Application for Fleet list- </w:t>
+      </w:r>
+      <w:r>
+        <w:rPr>
+          <w:b/>
+        </w:rPr>
+        <w:t>Longitude and Latitude are not correct</w:t>
+      </w:r>
+      <w:r>
+        <w:t xml:space="preserve"> as I did not implement the google maps for location.</w:t>
+      </w:r>
+    </w:p>
+    <w:p>
+      <w:r>
+        <w:rPr>
+          <w:noProof/>
+        </w:rPr>
+        <w:drawing>
+          <wp:inline distT="0" distB="0" distL="0" distR="0">
+            <wp:extent cx="5943600" cy="3343275"/>
+            <wp:effectExtent l="0" t="0" r="0" b="9525"/>
+            <wp:docPr id="50" name="Picture 50" descr="C:\Users\T143a\Desktop\SA Course\SA -Course Project-Phase 2\DBeaver-DB -showing all the tables.jpg"/>
+            <wp:cNvGraphicFramePr>
+              <a:graphicFrameLocks xmlns:a="http://schemas.openxmlformats.org/drawingml/2006/main" noChangeAspect="1"/>
+            </wp:cNvGraphicFramePr>
+            <a:graphic xmlns:a="http://schemas.openxmlformats.org/drawingml/2006/main">
+              <a:graphicData uri="http://schemas.openxmlformats.org/drawingml/2006/picture">
+                <pic:pic xmlns:pic="http://schemas.openxmlformats.org/drawingml/2006/picture">
+                  <pic:nvPicPr>
+                    <pic:cNvPr id="0" name="Picture 1" descr="C:\Users\T143a\Desktop\SA Course\SA -Course Project-Phase 2\DBeaver-DB -showing all the tables.jpg"/>
                     <pic:cNvPicPr>
                       <a:picLocks noChangeAspect="1" noChangeArrowheads="1"/>
                     </pic:cNvPicPr>
                   </pic:nvPicPr>
                   <pic:blipFill>
-                    <a:blip r:embed="rId14">
+                    <a:blip r:embed="rId15" cstate="print">
                       <a:extLst>
                         <a:ext uri="{28A0092B-C50C-407E-A947-70E740481C1C}">
                           <a14:useLocalDpi xmlns:a14="http://schemas.microsoft.com/office/drawing/2010/main" val="0"/>
@@ -13017,7 +13085,7 @@
                   <pic:spPr bwMode="auto">
                     <a:xfrm>
                       <a:off x="0" y="0"/>
-                      <a:ext cx="5935980" cy="3299460"/>
+                      <a:ext cx="5943600" cy="3343275"/>
                     </a:xfrm>
                     <a:prstGeom prst="rect">
                       <a:avLst/>
@@ -13033,6 +13101,8 @@
           </wp:inline>
         </w:drawing>
       </w:r>
+      <w:bookmarkStart w:id="37" w:name="_GoBack"/>
+      <w:bookmarkEnd w:id="37"/>
     </w:p>
     <w:p>
       <w:pPr>
@@ -13082,6 +13152,7 @@
       </w:pPr>
       <w:bookmarkStart w:id="39" w:name="_Toc34419568"/>
       <w:r>
+        <w:lastRenderedPageBreak/>
         <w:t>Integration Testing:</w:t>
       </w:r>
       <w:bookmarkEnd w:id="39"/>
@@ -13154,7 +13225,7 @@
             <w:r>
               <w:t xml:space="preserve">. </w:t>
             </w:r>
-            <w:hyperlink r:id="rId15" w:history="1">
+            <w:hyperlink r:id="rId16" w:history="1">
               <w:r>
                 <w:rPr>
                   <w:rStyle w:val="Hyperlink"/>
@@ -13202,7 +13273,7 @@
             </w:r>
           </w:p>
           <w:p>
-            <w:hyperlink r:id="rId16" w:history="1">
+            <w:hyperlink r:id="rId17" w:history="1">
               <w:r>
                 <w:rPr>
                   <w:rStyle w:val="Hyperlink"/>
@@ -13246,11 +13317,7 @@
           </w:tcPr>
           <w:p>
             <w:r>
-              <w:t xml:space="preserve">From the Home page, Verify Customer List link and Fleet List </w:t>
-            </w:r>
-            <w:r>
-              <w:lastRenderedPageBreak/>
-              <w:t xml:space="preserve">link </w:t>
+              <w:t xml:space="preserve">From the Home page, Verify Customer List link and Fleet List link </w:t>
             </w:r>
           </w:p>
         </w:tc>
@@ -13260,12 +13327,7 @@
           </w:tcPr>
           <w:p>
             <w:r>
-              <w:lastRenderedPageBreak/>
-              <w:t xml:space="preserve">Both the link s should be available. Customer and Fleet </w:t>
-            </w:r>
-            <w:r>
-              <w:lastRenderedPageBreak/>
-              <w:t>highlighted</w:t>
+              <w:t>Both the link s should be available. Customer and Fleet highlighted</w:t>
             </w:r>
           </w:p>
         </w:tc>
@@ -13275,7 +13337,6 @@
           </w:tcPr>
           <w:p>
             <w:r>
-              <w:lastRenderedPageBreak/>
               <w:t>Customer and Fleet links highlighted as expected</w:t>
             </w:r>
           </w:p>
@@ -13288,7 +13349,6 @@
           </w:tcPr>
           <w:p>
             <w:r>
-              <w:lastRenderedPageBreak/>
               <w:t>From the Home Page, Click on the Customers link</w:t>
             </w:r>
           </w:p>
@@ -13595,6 +13655,7 @@
           </w:p>
           <w:p>
             <w:r>
+              <w:lastRenderedPageBreak/>
               <w:t>Enter Existing customer ID</w:t>
             </w:r>
           </w:p>
@@ -13605,6 +13666,7 @@
           </w:tcPr>
           <w:p>
             <w:r>
+              <w:lastRenderedPageBreak/>
               <w:t>White label</w:t>
             </w:r>
             <w:r>
@@ -13620,6 +13682,7 @@
           </w:tcPr>
           <w:p>
             <w:r>
+              <w:lastRenderedPageBreak/>
               <w:t xml:space="preserve">Click on Go back arrow and change the </w:t>
             </w:r>
             <w:r>
@@ -13726,11 +13789,7 @@
               <w:t>Click on the Delete Button fr</w:t>
             </w:r>
             <w:r>
-              <w:t xml:space="preserve">om </w:t>
-            </w:r>
-            <w:r>
-              <w:lastRenderedPageBreak/>
-              <w:t>the Action Column to delete a</w:t>
+              <w:t>om the Action Column to delete a</w:t>
             </w:r>
             <w:r>
               <w:t xml:space="preserve"> customer</w:t>
@@ -13743,12 +13802,7 @@
           </w:tcPr>
           <w:p>
             <w:r>
-              <w:lastRenderedPageBreak/>
-              <w:t xml:space="preserve">Page is Redirected to home </w:t>
-            </w:r>
-            <w:r>
-              <w:lastRenderedPageBreak/>
-              <w:t>page. Customer List and Fleet List hyperlinks shows up</w:t>
+              <w:t>Page is Redirected to home page. Customer List and Fleet List hyperlinks shows up</w:t>
             </w:r>
           </w:p>
         </w:tc>
@@ -13758,7 +13812,6 @@
           </w:tcPr>
           <w:p>
             <w:r>
-              <w:lastRenderedPageBreak/>
               <w:t>Working as expected</w:t>
             </w:r>
           </w:p>
@@ -13771,7 +13824,6 @@
           </w:tcPr>
           <w:p>
             <w:r>
-              <w:lastRenderedPageBreak/>
               <w:t>Click on Customer List to verify whether deleted customer info is removed from the customer list</w:t>
             </w:r>
           </w:p>
@@ -14012,7 +14064,7 @@
                     </pic:cNvPicPr>
                   </pic:nvPicPr>
                   <pic:blipFill>
-                    <a:blip r:embed="rId17" cstate="print">
+                    <a:blip r:embed="rId18" cstate="print">
                       <a:extLst>
                         <a:ext uri="{28A0092B-C50C-407E-A947-70E740481C1C}">
                           <a14:useLocalDpi xmlns:a14="http://schemas.microsoft.com/office/drawing/2010/main" val="0"/>
@@ -14067,7 +14119,7 @@
                     </pic:cNvPicPr>
                   </pic:nvPicPr>
                   <pic:blipFill>
-                    <a:blip r:embed="rId18" cstate="print">
+                    <a:blip r:embed="rId19" cstate="print">
                       <a:extLst>
                         <a:ext uri="{28A0092B-C50C-407E-A947-70E740481C1C}">
                           <a14:useLocalDpi xmlns:a14="http://schemas.microsoft.com/office/drawing/2010/main" val="0"/>
@@ -14122,7 +14174,7 @@
                     </pic:cNvPicPr>
                   </pic:nvPicPr>
                   <pic:blipFill>
-                    <a:blip r:embed="rId19" cstate="print">
+                    <a:blip r:embed="rId20" cstate="print">
                       <a:extLst>
                         <a:ext uri="{28A0092B-C50C-407E-A947-70E740481C1C}">
                           <a14:useLocalDpi xmlns:a14="http://schemas.microsoft.com/office/drawing/2010/main" val="0"/>
@@ -14178,7 +14230,7 @@
                     </pic:cNvPicPr>
                   </pic:nvPicPr>
                   <pic:blipFill>
-                    <a:blip r:embed="rId20">
+                    <a:blip r:embed="rId21">
                       <a:extLst>
                         <a:ext uri="{28A0092B-C50C-407E-A947-70E740481C1C}">
                           <a14:useLocalDpi xmlns:a14="http://schemas.microsoft.com/office/drawing/2010/main" val="0"/>
@@ -14233,7 +14285,7 @@
                     </pic:cNvPicPr>
                   </pic:nvPicPr>
                   <pic:blipFill>
-                    <a:blip r:embed="rId21" cstate="print">
+                    <a:blip r:embed="rId22" cstate="print">
                       <a:extLst>
                         <a:ext uri="{28A0092B-C50C-407E-A947-70E740481C1C}">
                           <a14:useLocalDpi xmlns:a14="http://schemas.microsoft.com/office/drawing/2010/main" val="0"/>
@@ -17123,7 +17175,7 @@
 </file>
 
 <file path=customXml/itemProps1.xml><?xml version="1.0" encoding="utf-8"?>
-<ds:datastoreItem xmlns:ds="http://schemas.openxmlformats.org/officeDocument/2006/customXml" ds:itemID="{3EFA9884-9108-43C0-9F73-177569AE7B4E}">
+<ds:datastoreItem xmlns:ds="http://schemas.openxmlformats.org/officeDocument/2006/customXml" ds:itemID="{665F2D82-F68A-49FB-B70D-EB635FC53A49}">
   <ds:schemaRefs>
     <ds:schemaRef ds:uri="http://schemas.openxmlformats.org/officeDocument/2006/bibliography"/>
   </ds:schemaRefs>

</xml_diff>